<commit_message>
Test upload for docx
</commit_message>
<xml_diff>
--- a/CS371_Project_Fall2025/CS371ReportDocument.docx
+++ b/CS371_Project_Fall2025/CS371ReportDocument.docx
@@ -30,6 +30,9 @@
       <w:pPr>
         <w:spacing w:after="0" w:line="360" w:lineRule="auto"/>
       </w:pPr>
+      <w:r>
+        <w:t>TEST BRUV 2</w:t>
+      </w:r>
     </w:p>
     <w:p>
       <w:pPr>
@@ -1096,6 +1099,7 @@
   <w:style w:type="character" w:default="1" w:styleId="DefaultParagraphFont">
     <w:name w:val="Default Paragraph Font"/>
     <w:uiPriority w:val="1"/>
+    <w:semiHidden/>
     <w:unhideWhenUsed/>
   </w:style>
   <w:style w:type="table" w:default="1" w:styleId="TableNormal">

</xml_diff>

<commit_message>
Small changes to report, added some more to the lessons learned section.
</commit_message>
<xml_diff>
--- a/CS371_Project_Fall2025/CS371ReportDocument.docx
+++ b/CS371_Project_Fall2025/CS371ReportDocument.docx
@@ -308,35 +308,40 @@
     <w:p>
       <w:pPr>
         <w:spacing w:after="0" w:line="360" w:lineRule="auto"/>
+      </w:pPr>
+      <w:r>
+        <w:t xml:space="preserve">One of our biggest issues was with </w:t>
+      </w:r>
+      <w:r>
+        <w:t xml:space="preserve">our send and receive and how to handle tick desyncs. </w:t>
+      </w:r>
+      <w:r>
+        <w:t>We had multiple different implementation</w:t>
+      </w:r>
+      <w:r>
+        <w:t xml:space="preserve">, such as </w:t>
+      </w:r>
+      <w:r>
+        <w:t>add</w:t>
+      </w:r>
+      <w:r>
+        <w:t>ing</w:t>
+      </w:r>
+      <w:r>
+        <w:t xml:space="preserve"> a queue and buffer to handle multiple inputs</w:t>
+      </w:r>
+      <w:r>
+        <w:t xml:space="preserve">, sending both data sections at the same time instead of one at a time, </w:t>
+      </w:r>
+    </w:p>
+    <w:p>
+      <w:pPr>
+        <w:spacing w:after="0" w:line="360" w:lineRule="auto"/>
         <w:rPr>
           <w:b/>
           <w:bCs/>
         </w:rPr>
       </w:pPr>
-      <w:r>
-        <w:t xml:space="preserve">One of our biggest issues was with </w:t>
-      </w:r>
-      <w:r>
-        <w:t xml:space="preserve">our send and receive and how to handle tick desyncs. </w:t>
-      </w:r>
-      <w:r>
-        <w:t>We had multiple different implementation</w:t>
-      </w:r>
-      <w:r>
-        <w:t xml:space="preserve">, such as </w:t>
-      </w:r>
-      <w:r>
-        <w:t>add</w:t>
-      </w:r>
-      <w:r>
-        <w:t>ing</w:t>
-      </w:r>
-      <w:r>
-        <w:t xml:space="preserve"> a queue and buffer to handle multiple inputs</w:t>
-      </w:r>
-      <w:r>
-        <w:t xml:space="preserve">, sending both data sections at the same time instead of one at a time, </w:t>
-      </w:r>
       <w:r>
         <w:rPr>
           <w:b/>
@@ -349,23 +354,31 @@
     <w:p>
       <w:pPr>
         <w:spacing w:after="0" w:line="360" w:lineRule="auto"/>
+      </w:pPr>
+      <w:r>
+        <w:t xml:space="preserve">We had both used threads in the past, however, not nearly to the practical extent in this assignment. </w:t>
+      </w:r>
+      <w:r>
+        <w:t xml:space="preserve">Another thing that was new was utilizing a code shell that was already there, </w:t>
+      </w:r>
+      <w:r>
+        <w:t xml:space="preserve">which was something that we had done in the past but not for a fairly long time. Finally, another great thing we didn’t know about before </w:t>
+      </w:r>
+      <w:r>
+        <w:t>was actual pygame implementation. Neither of us had actually used the code, and while we didn’t have to interact with pygame elements at all, we did have to understand what the code did beforehand.</w:t>
+      </w:r>
+      <w:r>
+        <w:t xml:space="preserve"> We also learned that through the implementation of our server code, that it is not easy to figure out which threads should be doing what at which times. The complexity of this issue took a while to get the server working, given we were trying to make it as solidly as possible. We had learned about using threading events, rather than global boolean variables, given that we wouldn’t want multiple threads to accidentally write to the same variable at the same time, and we also had learned about using client locks to prevent some clients from doing things at times we didn’t want them to, given we were to wait until all the clients were connected to start the game.</w:t>
+      </w:r>
+    </w:p>
+    <w:p>
+      <w:pPr>
+        <w:spacing w:after="0" w:line="360" w:lineRule="auto"/>
         <w:rPr>
           <w:b/>
           <w:bCs/>
         </w:rPr>
       </w:pPr>
-      <w:r>
-        <w:t xml:space="preserve">We had both used threads in the past, however, not nearly to the practical extent in this assignment. </w:t>
-      </w:r>
-      <w:r>
-        <w:t xml:space="preserve">Another thing that was new was utilizing a code shell that was already there, </w:t>
-      </w:r>
-      <w:r>
-        <w:t xml:space="preserve">which was something that we had done in the past but not for a fairly long time. Finally, another great thing we didn’t know about before </w:t>
-      </w:r>
-      <w:r>
-        <w:t>was actual pygame implementation. Neither of us had actually used the code, and while we didn’t have to interact with pygame elements at all, we did have to understand what the code did beforehand.</w:t>
-      </w:r>
       <w:r>
         <w:rPr>
           <w:b/>

</xml_diff>

<commit_message>
More changes made to the documentation.
</commit_message>
<xml_diff>
--- a/CS371_Project_Fall2025/CS371ReportDocument.docx
+++ b/CS371_Project_Fall2025/CS371ReportDocument.docx
@@ -24,14 +24,6 @@
       </w:pPr>
       <w:r>
         <w:t>Jacob Blankenship, Daniel Krutsick</w:t>
-      </w:r>
-    </w:p>
-    <w:p>
-      <w:pPr>
-        <w:spacing w:after="0" w:line="360" w:lineRule="auto"/>
-      </w:pPr>
-      <w:r>
-        <w:t>TEST BRUV 2</w:t>
       </w:r>
     </w:p>
     <w:p>
@@ -333,6 +325,9 @@
       <w:r>
         <w:t xml:space="preserve">, sending both data sections at the same time instead of one at a time, </w:t>
       </w:r>
+      <w:r>
+        <w:t>a client lock to ensure no race conditions happen when modifying global variables accessed by mutliple threads, and a threading event flag created to ensure that two clients have been connected to the server, which then allows the server to send a message out to allow the game to start on both ends at the same time.</w:t>
+      </w:r>
     </w:p>
     <w:p>
       <w:pPr>
@@ -368,7 +363,10 @@
         <w:t>was actual pygame implementation. Neither of us had actually used the code, and while we didn’t have to interact with pygame elements at all, we did have to understand what the code did beforehand.</w:t>
       </w:r>
       <w:r>
-        <w:t xml:space="preserve"> We also learned that through the implementation of our server code, that it is not easy to figure out which threads should be doing what at which times. The complexity of this issue took a while to get the server working, given we were trying to make it as solidly as possible. We had learned about using threading events, rather than global boolean variables, given that we wouldn’t want multiple threads to accidentally write to the same variable at the same time, and we also had learned about using client locks to prevent some clients from doing things at times we didn’t want them to, given we were to wait until all the clients were connected to start the game.</w:t>
+        <w:t xml:space="preserve"> We also learned that through the implementation of our server code, that it is not easy to figure out which threads should be doing what at which times. The complexity of this issue took a while to get the server working, given we were trying to make it as solidly as possible. We had learned about using threading events, rather than global boolean variables, given that we wouldn’t want multiple threads to accidentally write to the same variable at the same time, and we also had learned about using client locks to </w:t>
+      </w:r>
+      <w:r>
+        <w:t>help prevent race conditions and other issues including the clients and server sending and being sent data at weird times</w:t>
       </w:r>
     </w:p>
     <w:p>
@@ -401,6 +399,7 @@
           <w:b/>
           <w:bCs/>
         </w:rPr>
+        <w:lastRenderedPageBreak/>
         <w:br/>
         <w:t>Conclusions: Summary of the work and final considerations.</w:t>
       </w:r>

</xml_diff>

<commit_message>
Changes made to the documentation, all bugs should be accounted for in documentation, however there could be more added if found later on.
</commit_message>
<xml_diff>
--- a/CS371_Project_Fall2025/CS371ReportDocument.docx
+++ b/CS371_Project_Fall2025/CS371ReportDocument.docx
@@ -372,10 +372,6 @@
     <w:p>
       <w:pPr>
         <w:spacing w:after="0" w:line="360" w:lineRule="auto"/>
-        <w:rPr>
-          <w:b/>
-          <w:bCs/>
-        </w:rPr>
       </w:pPr>
       <w:r>
         <w:rPr>
@@ -383,23 +379,39 @@
           <w:bCs/>
         </w:rPr>
         <w:br/>
-        <w:t xml:space="preserve">(Optional) Known Bugs: Document the bugs you were unable to fix here and how you would solve them given more time. You’ll still lose points but not as many. </w:t>
-      </w:r>
-    </w:p>
-    <w:p>
-      <w:pPr>
-        <w:spacing w:after="0" w:line="360" w:lineRule="auto"/>
+        <w:t>Known Bugs:</w:t>
+      </w:r>
+      <w:r>
         <w:rPr>
           <w:b/>
           <w:bCs/>
         </w:rPr>
-      </w:pPr>
-      <w:r>
+        <w:t xml:space="preserve"> </w:t>
+      </w:r>
+      <w:r>
+        <w:t xml:space="preserve">There is a slight desync issue that resolves quickly where the ball will move around in a weird pattern. </w:t>
+      </w:r>
+      <w:r>
+        <w:t xml:space="preserve">The sync difference is that the user that is behind will </w:t>
+      </w:r>
+      <w:r>
+        <w:lastRenderedPageBreak/>
+        <w:t>synchronize itself with the user with the higher time, or the user who is more ahead. This will cause the ball to weirdly move its path as it is updating on the user’s end and cause slight issue, but in general is not game breaking. There are a few other bugs, such as the server will not actually account for spectators, but given this was a bonus and we didn’t have enough time to implement it properly, it is not yet completed, although parts of the code account for any spectators, so if a spectator were to join the game mid match, it would not properly be sent the game states and the client side would also error out because there is no spectator option within pygame from our knowledge in the paddle side input for the game. Another bug within the code is that given the client wants to close its own connection, it will not be allowed to, as there is no code in client sending a message to close its connection on the server and the server has no exception to detect any clients wanting to close down early. This does not account for the fact that the server does however close down connections properly without issue, just the client cannot initiate a shut down of its own connection unless the game is complete or the server is forcefully closed down with a Keyboard Exception(ctrl+c).</w:t>
+      </w:r>
+    </w:p>
+    <w:p>
+      <w:pPr>
+        <w:spacing w:after="0" w:line="360" w:lineRule="auto"/>
         <w:rPr>
           <w:b/>
           <w:bCs/>
         </w:rPr>
-        <w:lastRenderedPageBreak/>
+      </w:pPr>
+      <w:r>
+        <w:rPr>
+          <w:b/>
+          <w:bCs/>
+        </w:rPr>
         <w:br/>
         <w:t>Conclusions: Summary of the work and final considerations.</w:t>
       </w:r>

</xml_diff>

<commit_message>
Added final sections to report as well as methods for functions
</commit_message>
<xml_diff>
--- a/CS371_Project_Fall2025/CS371ReportDocument.docx
+++ b/CS371_Project_Fall2025/CS371ReportDocument.docx
@@ -5,26 +5,59 @@
     <w:p>
       <w:pPr>
         <w:spacing w:after="0" w:line="360" w:lineRule="auto"/>
-      </w:pPr>
-      <w:r>
+        <w:rPr>
+          <w:b/>
+          <w:bCs/>
+        </w:rPr>
+      </w:pPr>
+      <w:r>
+        <w:rPr>
+          <w:b/>
+          <w:bCs/>
+        </w:rPr>
         <w:t>CS371</w:t>
       </w:r>
     </w:p>
     <w:p>
       <w:pPr>
         <w:spacing w:after="0" w:line="360" w:lineRule="auto"/>
-      </w:pPr>
-      <w:r>
+        <w:rPr>
+          <w:b/>
+          <w:bCs/>
+        </w:rPr>
+      </w:pPr>
+      <w:r>
+        <w:rPr>
+          <w:b/>
+          <w:bCs/>
+        </w:rPr>
         <w:t>Final Project Report</w:t>
       </w:r>
     </w:p>
     <w:p>
       <w:pPr>
         <w:spacing w:after="0" w:line="360" w:lineRule="auto"/>
-      </w:pPr>
-      <w:r>
+        <w:rPr>
+          <w:b/>
+          <w:bCs/>
+        </w:rPr>
+      </w:pPr>
+      <w:r>
+        <w:rPr>
+          <w:b/>
+          <w:bCs/>
+        </w:rPr>
         <w:t>Jacob Blankenship, Daniel Krutsick</w:t>
       </w:r>
+    </w:p>
+    <w:p>
+      <w:pPr>
+        <w:spacing w:after="0" w:line="360" w:lineRule="auto"/>
+        <w:rPr>
+          <w:b/>
+          <w:bCs/>
+        </w:rPr>
+      </w:pPr>
     </w:p>
     <w:p>
       <w:pPr>
@@ -60,7 +93,13 @@
         <w:t xml:space="preserve"> shell</w:t>
       </w:r>
       <w:r>
-        <w:t xml:space="preserve"> alongside some Pygame assets and </w:t>
+        <w:t xml:space="preserve"> </w:t>
+      </w:r>
+      <w:r>
+        <w:t>with</w:t>
+      </w:r>
+      <w:r>
+        <w:t xml:space="preserve"> some Pygame assets and </w:t>
       </w:r>
       <w:r>
         <w:t>functions and</w:t>
@@ -78,7 +117,7 @@
         <w:t xml:space="preserve">fully functioning Pong game. This game </w:t>
       </w:r>
       <w:r>
-        <w:t>connects up 2 users (clients) to a host (server) by having the client</w:t>
+        <w:t>connects 2 users (clients) to a host (server) by having the client</w:t>
       </w:r>
       <w:r>
         <w:t>s</w:t>
@@ -102,10 +141,16 @@
         <w:t xml:space="preserve"> is </w:t>
       </w:r>
       <w:r>
-        <w:t>gotten by</w:t>
-      </w:r>
-      <w:r>
-        <w:t xml:space="preserve"> sending data to and from the clients and server.</w:t>
+        <w:t>received and sent</w:t>
+      </w:r>
+      <w:r>
+        <w:t xml:space="preserve"> </w:t>
+      </w:r>
+      <w:r>
+        <w:t>through</w:t>
+      </w:r>
+      <w:r>
+        <w:t xml:space="preserve"> data to and from the clients and server.</w:t>
       </w:r>
     </w:p>
     <w:p>
@@ -154,6 +199,7 @@
           <w:numId w:val="1"/>
         </w:numPr>
         <w:spacing w:after="0" w:line="360" w:lineRule="auto"/>
+        <w:ind w:left="360"/>
       </w:pPr>
       <w:r>
         <w:t>Get both members to both access the code on Visual Studio Code, install Pygame, and add the coding space to a GitHub repository.</w:t>
@@ -167,6 +213,7 @@
           <w:numId w:val="1"/>
         </w:numPr>
         <w:spacing w:after="0" w:line="360" w:lineRule="auto"/>
+        <w:ind w:left="360"/>
       </w:pPr>
       <w:r>
         <w:t xml:space="preserve">Have one </w:t>
@@ -189,6 +236,7 @@
           <w:numId w:val="1"/>
         </w:numPr>
         <w:spacing w:after="0" w:line="360" w:lineRule="auto"/>
+        <w:ind w:left="360"/>
       </w:pPr>
       <w:r>
         <w:t>Have one client connect to the server and have it able to send parsed game state data to the server, and have the server send it back.</w:t>
@@ -202,6 +250,7 @@
           <w:numId w:val="1"/>
         </w:numPr>
         <w:spacing w:after="0" w:line="360" w:lineRule="auto"/>
+        <w:ind w:left="360"/>
       </w:pPr>
       <w:r>
         <w:t xml:space="preserve">Have two clients connect to the </w:t>
@@ -227,6 +276,7 @@
           <w:numId w:val="1"/>
         </w:numPr>
         <w:spacing w:after="0" w:line="360" w:lineRule="auto"/>
+        <w:ind w:left="360"/>
       </w:pPr>
       <w:r>
         <w:t xml:space="preserve">Allow for processing of the game state data </w:t>
@@ -252,6 +302,7 @@
           <w:numId w:val="1"/>
         </w:numPr>
         <w:spacing w:after="0" w:line="360" w:lineRule="auto"/>
+        <w:ind w:left="360"/>
       </w:pPr>
       <w:r>
         <w:t>Fix technical issues, such as sync</w:t>
@@ -300,6 +351,7 @@
     <w:p>
       <w:pPr>
         <w:spacing w:after="0" w:line="360" w:lineRule="auto"/>
+        <w:ind w:firstLine="720"/>
       </w:pPr>
       <w:r>
         <w:t xml:space="preserve">One of our biggest issues was with </w:t>
@@ -326,7 +378,28 @@
         <w:t xml:space="preserve">, sending both data sections at the same time instead of one at a time, </w:t>
       </w:r>
       <w:r>
-        <w:t>a client lock to ensure no race conditions happen when modifying global variables accessed by mutliple threads, and a threading event flag created to ensure that two clients have been connected to the server, which then allows the server to send a message out to allow the game to start on both ends at the same time.</w:t>
+        <w:t xml:space="preserve">a client lock to ensure no race conditions happen when modifying global variables accessed by </w:t>
+      </w:r>
+      <w:r>
+        <w:t>multiple</w:t>
+      </w:r>
+      <w:r>
+        <w:t xml:space="preserve"> threads, and a threading event flag created to ensure that two clients have been connected to the server, which then allows the server to send a message out to allow the game to start on both ends at the same time.</w:t>
+      </w:r>
+      <w:r>
+        <w:t xml:space="preserve"> </w:t>
+      </w:r>
+    </w:p>
+    <w:p>
+      <w:pPr>
+        <w:spacing w:after="0" w:line="360" w:lineRule="auto"/>
+        <w:ind w:firstLine="720"/>
+      </w:pPr>
+      <w:r>
+        <w:t xml:space="preserve">Another thing that didn’t go to plan was ease of testing, running </w:t>
+      </w:r>
+      <w:r>
+        <w:t>code usually for our team is just running the file alone. However now, a minimum of 3 terminals need to be running code, inputs take more time as well. Another thing to add is that initially we had no error checking, so if our code didn’t work as intended, we would have to close all terminals and start again. We also had an issue with freeing ports which caused errors when running with the same IP+Port (this took a while to realize).</w:t>
       </w:r>
     </w:p>
     <w:p>
@@ -348,30 +421,163 @@
     </w:p>
     <w:p>
       <w:pPr>
-        <w:spacing w:after="0" w:line="360" w:lineRule="auto"/>
+        <w:pStyle w:val="ListParagraph"/>
+        <w:numPr>
+          <w:ilvl w:val="0"/>
+          <w:numId w:val="2"/>
+        </w:numPr>
+        <w:spacing w:after="0" w:line="360" w:lineRule="auto"/>
+        <w:ind w:left="360"/>
       </w:pPr>
       <w:r>
         <w:t xml:space="preserve">We had both used threads in the past, however, not nearly to the practical extent in this assignment. </w:t>
       </w:r>
       <w:r>
+        <w:t>I think we now have a better understanding of thread utilization.</w:t>
+      </w:r>
+    </w:p>
+    <w:p>
+      <w:pPr>
+        <w:pStyle w:val="ListParagraph"/>
+        <w:numPr>
+          <w:ilvl w:val="0"/>
+          <w:numId w:val="2"/>
+        </w:numPr>
+        <w:spacing w:after="0" w:line="360" w:lineRule="auto"/>
+        <w:ind w:left="360"/>
+      </w:pPr>
+      <w:r>
         <w:t xml:space="preserve">Another thing that was new was utilizing a code shell that was already there, </w:t>
       </w:r>
       <w:r>
-        <w:t xml:space="preserve">which was something that we had done in the past but not for a fairly long time. Finally, another great thing we didn’t know about before </w:t>
-      </w:r>
-      <w:r>
-        <w:t>was actual pygame implementation. Neither of us had actually used the code, and while we didn’t have to interact with pygame elements at all, we did have to understand what the code did beforehand.</w:t>
-      </w:r>
-      <w:r>
-        <w:t xml:space="preserve"> We also learned that through the implementation of our server code, that it is not easy to figure out which threads should be doing what at which times. The complexity of this issue took a while to get the server working, given we were trying to make it as solidly as possible. We had learned about using threading events, rather than global boolean variables, given that we wouldn’t want multiple threads to accidentally write to the same variable at the same time, and we also had learned about using client locks to </w:t>
+        <w:t xml:space="preserve">which was something that we had done in the past but not for a fairly long time. </w:t>
+      </w:r>
+    </w:p>
+    <w:p>
+      <w:pPr>
+        <w:pStyle w:val="ListParagraph"/>
+        <w:numPr>
+          <w:ilvl w:val="0"/>
+          <w:numId w:val="2"/>
+        </w:numPr>
+        <w:spacing w:after="0" w:line="360" w:lineRule="auto"/>
+        <w:ind w:left="360"/>
+      </w:pPr>
+      <w:r>
+        <w:t>We also</w:t>
+      </w:r>
+      <w:r>
+        <w:t xml:space="preserve"> didn’t know </w:t>
+      </w:r>
+      <w:r>
+        <w:t>anything about</w:t>
+      </w:r>
+      <w:r>
+        <w:t xml:space="preserve"> actual </w:t>
+      </w:r>
+      <w:r>
+        <w:t>Pygame</w:t>
+      </w:r>
+      <w:r>
+        <w:t xml:space="preserve"> implementation. Neither of us had actually used the </w:t>
+      </w:r>
+      <w:r>
+        <w:t>package</w:t>
+      </w:r>
+      <w:r>
+        <w:t xml:space="preserve">, and while we didn’t have to </w:t>
+      </w:r>
+      <w:r>
+        <w:t>create</w:t>
+      </w:r>
+      <w:r>
+        <w:t xml:space="preserve"> </w:t>
+      </w:r>
+      <w:r>
+        <w:t>Pygame</w:t>
+      </w:r>
+      <w:r>
+        <w:t xml:space="preserve"> elements at all, we did have to understand what the code did beforehand</w:t>
+      </w:r>
+      <w:r>
+        <w:t xml:space="preserve"> (drawing new rectangles, x + y movement)</w:t>
+      </w:r>
+      <w:r>
+        <w:t>.</w:t>
+      </w:r>
+      <w:r>
+        <w:t xml:space="preserve"> </w:t>
+      </w:r>
+    </w:p>
+    <w:p>
+      <w:pPr>
+        <w:pStyle w:val="ListParagraph"/>
+        <w:numPr>
+          <w:ilvl w:val="0"/>
+          <w:numId w:val="2"/>
+        </w:numPr>
+        <w:spacing w:after="0" w:line="360" w:lineRule="auto"/>
+        <w:ind w:left="360"/>
+      </w:pPr>
+      <w:r>
+        <w:t xml:space="preserve">We also learned that through the implementation of our server </w:t>
+      </w:r>
+      <w:r>
+        <w:t>code,</w:t>
+      </w:r>
+      <w:r>
+        <w:t xml:space="preserve"> it is not easy to figure out which threads should be </w:t>
+      </w:r>
+      <w:r>
+        <w:t>done</w:t>
+      </w:r>
+      <w:r>
+        <w:t xml:space="preserve"> at which times. The complexity of this issue </w:t>
+      </w:r>
+      <w:r>
+        <w:lastRenderedPageBreak/>
+        <w:t xml:space="preserve">took a while to get the server working, given we were trying to make it as </w:t>
+      </w:r>
+      <w:r>
+        <w:t>solid</w:t>
+      </w:r>
+      <w:r>
+        <w:t xml:space="preserve"> as possible. </w:t>
+      </w:r>
+    </w:p>
+    <w:p>
+      <w:pPr>
+        <w:pStyle w:val="ListParagraph"/>
+        <w:numPr>
+          <w:ilvl w:val="0"/>
+          <w:numId w:val="2"/>
+        </w:numPr>
+        <w:spacing w:after="0" w:line="360" w:lineRule="auto"/>
+        <w:ind w:left="360"/>
+      </w:pPr>
+      <w:r>
+        <w:t xml:space="preserve">We had learned about using threading events, rather than global </w:t>
+      </w:r>
+      <w:r>
+        <w:t>Boolean</w:t>
+      </w:r>
+      <w:r>
+        <w:t xml:space="preserve"> variables, given that we wouldn’t want multiple threads to accidentally write to the same variable at the same time, and we also had learned about using client locks to </w:t>
       </w:r>
       <w:r>
         <w:t>help prevent race conditions and other issues including the clients and server sending and being sent data at weird times</w:t>
       </w:r>
-    </w:p>
-    <w:p>
-      <w:pPr>
-        <w:spacing w:after="0" w:line="360" w:lineRule="auto"/>
+      <w:r>
+        <w:t>.</w:t>
+      </w:r>
+    </w:p>
+    <w:p>
+      <w:pPr>
+        <w:spacing w:after="0" w:line="360" w:lineRule="auto"/>
+        <w:rPr>
+          <w:b/>
+          <w:bCs/>
+        </w:rPr>
       </w:pPr>
       <w:r>
         <w:rPr>
@@ -388,15 +594,167 @@
         </w:rPr>
         <w:t xml:space="preserve"> </w:t>
       </w:r>
-      <w:r>
-        <w:t xml:space="preserve">There is a slight desync issue that resolves quickly where the ball will move around in a weird pattern. </w:t>
-      </w:r>
-      <w:r>
-        <w:t xml:space="preserve">The sync difference is that the user that is behind will </w:t>
+    </w:p>
+    <w:p>
+      <w:pPr>
+        <w:pStyle w:val="ListParagraph"/>
+        <w:numPr>
+          <w:ilvl w:val="0"/>
+          <w:numId w:val="3"/>
+        </w:numPr>
+        <w:spacing w:after="0" w:line="360" w:lineRule="auto"/>
+        <w:ind w:left="360"/>
+      </w:pPr>
+      <w:r>
+        <w:t xml:space="preserve">There is a </w:t>
+      </w:r>
+      <w:r>
+        <w:t xml:space="preserve">possible </w:t>
+      </w:r>
+      <w:r>
+        <w:t xml:space="preserve">slight desync issue that resolves quickly where the ball will move around in a weird pattern. </w:t>
+      </w:r>
+      <w:r>
+        <w:t>The</w:t>
+      </w:r>
+      <w:r>
+        <w:t xml:space="preserve"> user that is behind will synchronize itself with the user with the higher time, </w:t>
+      </w:r>
+      <w:r>
+        <w:t>as it is</w:t>
+      </w:r>
+      <w:r>
+        <w:t xml:space="preserve"> the user who is more ahead. This will cause the ball to</w:t>
+      </w:r>
+      <w:r>
+        <w:t xml:space="preserve"> sometimes</w:t>
+      </w:r>
+      <w:r>
+        <w:t xml:space="preserve"> weirdly move its path as it is updating on the user’s end and </w:t>
+      </w:r>
+      <w:r>
+        <w:t>causes</w:t>
+      </w:r>
+      <w:r>
+        <w:t xml:space="preserve"> slight </w:t>
+      </w:r>
+      <w:r>
+        <w:t>issues</w:t>
+      </w:r>
+      <w:r>
+        <w:t xml:space="preserve">, but in </w:t>
+      </w:r>
+      <w:r>
+        <w:t>general it</w:t>
+      </w:r>
+      <w:r>
+        <w:t xml:space="preserve"> is not game breaking. </w:t>
+      </w:r>
+      <w:r>
+        <w:t>We don’t know an exact fix for this “bug”, but if given the time would look into debugging routes to find exact sections of code that are causing the issues.</w:t>
+      </w:r>
+    </w:p>
+    <w:p>
+      <w:pPr>
+        <w:pStyle w:val="ListParagraph"/>
+        <w:numPr>
+          <w:ilvl w:val="0"/>
+          <w:numId w:val="3"/>
+        </w:numPr>
+        <w:spacing w:after="0" w:line="360" w:lineRule="auto"/>
+        <w:ind w:left="360"/>
+      </w:pPr>
+      <w:r>
+        <w:t>Another “bug”</w:t>
+      </w:r>
+      <w:r>
+        <w:t xml:space="preserve"> </w:t>
+      </w:r>
+      <w:r>
+        <w:t>is that</w:t>
+      </w:r>
+      <w:r>
+        <w:t xml:space="preserve"> the server will not actually account for </w:t>
+      </w:r>
+      <w:r>
+        <w:t>spectators but</w:t>
+      </w:r>
+      <w:r>
+        <w:t xml:space="preserve"> given this was a bonus and we didn’t have enough time to implement it properly, it is not yet completed</w:t>
+      </w:r>
+      <w:r>
+        <w:t>.</w:t>
+      </w:r>
+      <w:r>
+        <w:t xml:space="preserve"> </w:t>
+      </w:r>
+      <w:r>
+        <w:t>Although</w:t>
+      </w:r>
+      <w:r>
+        <w:t xml:space="preserve"> parts of the code account for any </w:t>
+      </w:r>
+      <w:r>
+        <w:t>spectators,</w:t>
+      </w:r>
+      <w:r>
+        <w:t xml:space="preserve"> if a spectator were to join the </w:t>
+      </w:r>
+      <w:r>
+        <w:t>mid-game match</w:t>
+      </w:r>
+      <w:r>
+        <w:t xml:space="preserve">, it would not properly be sent the game </w:t>
+      </w:r>
+      <w:r>
+        <w:t>states. T</w:t>
+      </w:r>
+      <w:r>
+        <w:t xml:space="preserve">he client side would also error out because there is no </w:t>
+      </w:r>
+      <w:r>
+        <w:t>ability to run PlayGame() as a client</w:t>
+      </w:r>
+      <w:r>
+        <w:t xml:space="preserve">. </w:t>
+      </w:r>
+      <w:r>
+        <w:t>The server/clients will also not wait for spectators if there’s 2 clients already connected.</w:t>
+      </w:r>
+      <w:r>
+        <w:t xml:space="preserve"> To fix, we would just add spectator handling for the Client and the ability to wait for a spectator to join before the game starts.</w:t>
+      </w:r>
+    </w:p>
+    <w:p>
+      <w:pPr>
+        <w:pStyle w:val="ListParagraph"/>
+        <w:numPr>
+          <w:ilvl w:val="0"/>
+          <w:numId w:val="3"/>
+        </w:numPr>
+        <w:spacing w:after="0" w:line="360" w:lineRule="auto"/>
+        <w:ind w:left="360"/>
+      </w:pPr>
+      <w:r>
+        <w:t xml:space="preserve">Another bug within the code is that given the client wants to close its own connection, it will not be allowed to, as there is no code in client sending a message to close its connection on the server and the server has no exception to detect any clients wanting to close down early. This does not account for the fact that the server does however close down connections properly without issue, just the client cannot initiate a </w:t>
       </w:r>
       <w:r>
         <w:lastRenderedPageBreak/>
-        <w:t>synchronize itself with the user with the higher time, or the user who is more ahead. This will cause the ball to weirdly move its path as it is updating on the user’s end and cause slight issue, but in general is not game breaking. There are a few other bugs, such as the server will not actually account for spectators, but given this was a bonus and we didn’t have enough time to implement it properly, it is not yet completed, although parts of the code account for any spectators, so if a spectator were to join the game mid match, it would not properly be sent the game states and the client side would also error out because there is no spectator option within pygame from our knowledge in the paddle side input for the game. Another bug within the code is that given the client wants to close its own connection, it will not be allowed to, as there is no code in client sending a message to close its connection on the server and the server has no exception to detect any clients wanting to close down early. This does not account for the fact that the server does however close down connections properly without issue, just the client cannot initiate a shut down of its own connection unless the game is complete or the server is forcefully closed down with a Keyboard Exception(ctrl+c).</w:t>
+        <w:t>shutdown</w:t>
+      </w:r>
+      <w:r>
+        <w:t xml:space="preserve"> of its own connection unless the game is complete or the server is forcefully closed down with a Keyboard Exception(ctrl+c).</w:t>
+      </w:r>
+      <w:r>
+        <w:t xml:space="preserve"> This would never need to be run naturally, and if you want the Client code to terminate, the keyboard exception for the server will terminate it as well. To fix we would just add in the keyboard exception.</w:t>
+      </w:r>
+    </w:p>
+    <w:p>
+      <w:pPr>
+        <w:spacing w:after="0" w:line="360" w:lineRule="auto"/>
+      </w:pPr>
+      <w:r>
+        <w:t>Overall, none of these bugs should impact performance in any way but are things that could be fixed if we had more time and wanted to increase the accessibility of the code.</w:t>
       </w:r>
     </w:p>
     <w:p>
@@ -413,7 +771,41 @@
           <w:bCs/>
         </w:rPr>
         <w:br/>
-        <w:t>Conclusions: Summary of the work and final considerations.</w:t>
+        <w:t>Conclusions: Summary of the work and final considerations</w:t>
+      </w:r>
+      <w:r>
+        <w:rPr>
+          <w:b/>
+          <w:bCs/>
+        </w:rPr>
+        <w:t>:</w:t>
+      </w:r>
+    </w:p>
+    <w:p>
+      <w:pPr>
+        <w:spacing w:after="0" w:line="360" w:lineRule="auto"/>
+      </w:pPr>
+      <w:r>
+        <w:rPr>
+          <w:b/>
+          <w:bCs/>
+        </w:rPr>
+        <w:tab/>
+      </w:r>
+      <w:r>
+        <w:t>Overall,</w:t>
+      </w:r>
+      <w:r>
+        <w:t xml:space="preserve"> our </w:t>
+      </w:r>
+      <w:r>
+        <w:t>group,</w:t>
+      </w:r>
+      <w:r>
+        <w:t xml:space="preserve"> considering only having 2 members instead of the typical 3</w:t>
+      </w:r>
+      <w:r>
+        <w:t xml:space="preserve"> did fantastic. Both of us understand our code to a high degree and felt that implementation was difficult but manageable. We believe that our code in a simple, understandable, and working fashion does what it needs to do. Our reasoning is simple and throughout the project our implementation greatly. While we would love to finish many other aspects and add-ons to the code, we feel this is a good stopping point given the constraints and requirements for the project.</w:t>
       </w:r>
     </w:p>
     <w:sectPr>
@@ -429,6 +821,119 @@
 <file path=word/numbering.xml><?xml version="1.0" encoding="utf-8"?>
 <w:numbering xmlns:wpc="http://schemas.microsoft.com/office/word/2010/wordprocessingCanvas" xmlns:cx="http://schemas.microsoft.com/office/drawing/2014/chartex" xmlns:cx1="http://schemas.microsoft.com/office/drawing/2015/9/8/chartex" xmlns:cx2="http://schemas.microsoft.com/office/drawing/2015/10/21/chartex" xmlns:cx3="http://schemas.microsoft.com/office/drawing/2016/5/9/chartex" xmlns:cx4="http://schemas.microsoft.com/office/drawing/2016/5/10/chartex" xmlns:cx5="http://schemas.microsoft.com/office/drawing/2016/5/11/chartex" xmlns:cx6="http://schemas.microsoft.com/office/drawing/2016/5/12/chartex" xmlns:cx7="http://schemas.microsoft.com/office/drawing/2016/5/13/chartex" xmlns:cx8="http://schemas.microsoft.com/office/drawing/2016/5/14/chartex" xmlns:mc="http://schemas.openxmlformats.org/markup-compatibility/2006" xmlns:aink="http://schemas.microsoft.com/office/drawing/2016/ink" xmlns:am3d="http://schemas.microsoft.com/office/drawing/2017/model3d" xmlns:o="urn:schemas-microsoft-com:office:office" xmlns:oel="http://schemas.microsoft.com/office/2019/extlst" xmlns:r="http://schemas.openxmlformats.org/officeDocument/2006/relationships" xmlns:m="http://schemas.openxmlformats.org/officeDocument/2006/math" xmlns:v="urn:schemas-microsoft-com:vml" xmlns:wp14="http://schemas.microsoft.com/office/word/2010/wordprocessingDrawing" xmlns:wp="http://schemas.openxmlformats.org/drawingml/2006/wordprocessingDrawing" xmlns:w10="urn:schemas-microsoft-com:office:word" xmlns:w="http://schemas.openxmlformats.org/wordprocessingml/2006/main" xmlns:w14="http://schemas.microsoft.com/office/word/2010/wordml" xmlns:w15="http://schemas.microsoft.com/office/word/2012/wordml" xmlns:w16cex="http://schemas.microsoft.com/office/word/2018/wordml/cex" xmlns:w16cid="http://schemas.microsoft.com/office/word/2016/wordml/cid" xmlns:w16="http://schemas.microsoft.com/office/word/2018/wordml" xmlns:w16du="http://schemas.microsoft.com/office/word/2023/wordml/word16du" xmlns:w16sdtdh="http://schemas.microsoft.com/office/word/2020/wordml/sdtdatahash" xmlns:w16sdtfl="http://schemas.microsoft.com/office/word/2024/wordml/sdtformatlock" xmlns:w16se="http://schemas.microsoft.com/office/word/2015/wordml/symex" xmlns:wpg="http://schemas.microsoft.com/office/word/2010/wordprocessingGroup" xmlns:wpi="http://schemas.microsoft.com/office/word/2010/wordprocessingInk" xmlns:wne="http://schemas.microsoft.com/office/word/2006/wordml" xmlns:wps="http://schemas.microsoft.com/office/word/2010/wordprocessingShape" mc:Ignorable="w14 w15 w16se w16cid w16 w16cex w16sdtdh w16sdtfl w16du wp14">
   <w:abstractNum w:abstractNumId="0" w15:restartNumberingAfterBreak="0">
+    <w:nsid w:val="06CF6990"/>
+    <w:multiLevelType w:val="hybridMultilevel"/>
+    <w:tmpl w:val="1C66D94C"/>
+    <w:lvl w:ilvl="0" w:tplc="04090001">
+      <w:start w:val="1"/>
+      <w:numFmt w:val="bullet"/>
+      <w:lvlText w:val=""/>
+      <w:lvlJc w:val="left"/>
+      <w:pPr>
+        <w:ind w:left="1440" w:hanging="360"/>
+      </w:pPr>
+      <w:rPr>
+        <w:rFonts w:ascii="Symbol" w:hAnsi="Symbol" w:hint="default"/>
+      </w:rPr>
+    </w:lvl>
+    <w:lvl w:ilvl="1" w:tplc="04090003" w:tentative="1">
+      <w:start w:val="1"/>
+      <w:numFmt w:val="bullet"/>
+      <w:lvlText w:val="o"/>
+      <w:lvlJc w:val="left"/>
+      <w:pPr>
+        <w:ind w:left="2160" w:hanging="360"/>
+      </w:pPr>
+      <w:rPr>
+        <w:rFonts w:ascii="Courier New" w:hAnsi="Courier New" w:cs="Courier New" w:hint="default"/>
+      </w:rPr>
+    </w:lvl>
+    <w:lvl w:ilvl="2" w:tplc="04090005" w:tentative="1">
+      <w:start w:val="1"/>
+      <w:numFmt w:val="bullet"/>
+      <w:lvlText w:val=""/>
+      <w:lvlJc w:val="left"/>
+      <w:pPr>
+        <w:ind w:left="2880" w:hanging="360"/>
+      </w:pPr>
+      <w:rPr>
+        <w:rFonts w:ascii="Wingdings" w:hAnsi="Wingdings" w:hint="default"/>
+      </w:rPr>
+    </w:lvl>
+    <w:lvl w:ilvl="3" w:tplc="04090001" w:tentative="1">
+      <w:start w:val="1"/>
+      <w:numFmt w:val="bullet"/>
+      <w:lvlText w:val=""/>
+      <w:lvlJc w:val="left"/>
+      <w:pPr>
+        <w:ind w:left="3600" w:hanging="360"/>
+      </w:pPr>
+      <w:rPr>
+        <w:rFonts w:ascii="Symbol" w:hAnsi="Symbol" w:hint="default"/>
+      </w:rPr>
+    </w:lvl>
+    <w:lvl w:ilvl="4" w:tplc="04090003" w:tentative="1">
+      <w:start w:val="1"/>
+      <w:numFmt w:val="bullet"/>
+      <w:lvlText w:val="o"/>
+      <w:lvlJc w:val="left"/>
+      <w:pPr>
+        <w:ind w:left="4320" w:hanging="360"/>
+      </w:pPr>
+      <w:rPr>
+        <w:rFonts w:ascii="Courier New" w:hAnsi="Courier New" w:cs="Courier New" w:hint="default"/>
+      </w:rPr>
+    </w:lvl>
+    <w:lvl w:ilvl="5" w:tplc="04090005" w:tentative="1">
+      <w:start w:val="1"/>
+      <w:numFmt w:val="bullet"/>
+      <w:lvlText w:val=""/>
+      <w:lvlJc w:val="left"/>
+      <w:pPr>
+        <w:ind w:left="5040" w:hanging="360"/>
+      </w:pPr>
+      <w:rPr>
+        <w:rFonts w:ascii="Wingdings" w:hAnsi="Wingdings" w:hint="default"/>
+      </w:rPr>
+    </w:lvl>
+    <w:lvl w:ilvl="6" w:tplc="04090001" w:tentative="1">
+      <w:start w:val="1"/>
+      <w:numFmt w:val="bullet"/>
+      <w:lvlText w:val=""/>
+      <w:lvlJc w:val="left"/>
+      <w:pPr>
+        <w:ind w:left="5760" w:hanging="360"/>
+      </w:pPr>
+      <w:rPr>
+        <w:rFonts w:ascii="Symbol" w:hAnsi="Symbol" w:hint="default"/>
+      </w:rPr>
+    </w:lvl>
+    <w:lvl w:ilvl="7" w:tplc="04090003" w:tentative="1">
+      <w:start w:val="1"/>
+      <w:numFmt w:val="bullet"/>
+      <w:lvlText w:val="o"/>
+      <w:lvlJc w:val="left"/>
+      <w:pPr>
+        <w:ind w:left="6480" w:hanging="360"/>
+      </w:pPr>
+      <w:rPr>
+        <w:rFonts w:ascii="Courier New" w:hAnsi="Courier New" w:cs="Courier New" w:hint="default"/>
+      </w:rPr>
+    </w:lvl>
+    <w:lvl w:ilvl="8" w:tplc="04090005" w:tentative="1">
+      <w:start w:val="1"/>
+      <w:numFmt w:val="bullet"/>
+      <w:lvlText w:val=""/>
+      <w:lvlJc w:val="left"/>
+      <w:pPr>
+        <w:ind w:left="7200" w:hanging="360"/>
+      </w:pPr>
+      <w:rPr>
+        <w:rFonts w:ascii="Wingdings" w:hAnsi="Wingdings" w:hint="default"/>
+      </w:rPr>
+    </w:lvl>
+  </w:abstractNum>
+  <w:abstractNum w:abstractNumId="1" w15:restartNumberingAfterBreak="0">
     <w:nsid w:val="243367B1"/>
     <w:multiLevelType w:val="hybridMultilevel"/>
     <w:tmpl w:val="95A8D2EA"/>
@@ -514,7 +1019,126 @@
       </w:pPr>
     </w:lvl>
   </w:abstractNum>
+  <w:abstractNum w:abstractNumId="2" w15:restartNumberingAfterBreak="0">
+    <w:nsid w:val="4C912B2D"/>
+    <w:multiLevelType w:val="hybridMultilevel"/>
+    <w:tmpl w:val="12661DC8"/>
+    <w:lvl w:ilvl="0" w:tplc="04090001">
+      <w:start w:val="1"/>
+      <w:numFmt w:val="bullet"/>
+      <w:lvlText w:val=""/>
+      <w:lvlJc w:val="left"/>
+      <w:pPr>
+        <w:ind w:left="1440" w:hanging="360"/>
+      </w:pPr>
+      <w:rPr>
+        <w:rFonts w:ascii="Symbol" w:hAnsi="Symbol" w:hint="default"/>
+      </w:rPr>
+    </w:lvl>
+    <w:lvl w:ilvl="1" w:tplc="04090003" w:tentative="1">
+      <w:start w:val="1"/>
+      <w:numFmt w:val="bullet"/>
+      <w:lvlText w:val="o"/>
+      <w:lvlJc w:val="left"/>
+      <w:pPr>
+        <w:ind w:left="2160" w:hanging="360"/>
+      </w:pPr>
+      <w:rPr>
+        <w:rFonts w:ascii="Courier New" w:hAnsi="Courier New" w:cs="Courier New" w:hint="default"/>
+      </w:rPr>
+    </w:lvl>
+    <w:lvl w:ilvl="2" w:tplc="04090005" w:tentative="1">
+      <w:start w:val="1"/>
+      <w:numFmt w:val="bullet"/>
+      <w:lvlText w:val=""/>
+      <w:lvlJc w:val="left"/>
+      <w:pPr>
+        <w:ind w:left="2880" w:hanging="360"/>
+      </w:pPr>
+      <w:rPr>
+        <w:rFonts w:ascii="Wingdings" w:hAnsi="Wingdings" w:hint="default"/>
+      </w:rPr>
+    </w:lvl>
+    <w:lvl w:ilvl="3" w:tplc="04090001" w:tentative="1">
+      <w:start w:val="1"/>
+      <w:numFmt w:val="bullet"/>
+      <w:lvlText w:val=""/>
+      <w:lvlJc w:val="left"/>
+      <w:pPr>
+        <w:ind w:left="3600" w:hanging="360"/>
+      </w:pPr>
+      <w:rPr>
+        <w:rFonts w:ascii="Symbol" w:hAnsi="Symbol" w:hint="default"/>
+      </w:rPr>
+    </w:lvl>
+    <w:lvl w:ilvl="4" w:tplc="04090003" w:tentative="1">
+      <w:start w:val="1"/>
+      <w:numFmt w:val="bullet"/>
+      <w:lvlText w:val="o"/>
+      <w:lvlJc w:val="left"/>
+      <w:pPr>
+        <w:ind w:left="4320" w:hanging="360"/>
+      </w:pPr>
+      <w:rPr>
+        <w:rFonts w:ascii="Courier New" w:hAnsi="Courier New" w:cs="Courier New" w:hint="default"/>
+      </w:rPr>
+    </w:lvl>
+    <w:lvl w:ilvl="5" w:tplc="04090005" w:tentative="1">
+      <w:start w:val="1"/>
+      <w:numFmt w:val="bullet"/>
+      <w:lvlText w:val=""/>
+      <w:lvlJc w:val="left"/>
+      <w:pPr>
+        <w:ind w:left="5040" w:hanging="360"/>
+      </w:pPr>
+      <w:rPr>
+        <w:rFonts w:ascii="Wingdings" w:hAnsi="Wingdings" w:hint="default"/>
+      </w:rPr>
+    </w:lvl>
+    <w:lvl w:ilvl="6" w:tplc="04090001" w:tentative="1">
+      <w:start w:val="1"/>
+      <w:numFmt w:val="bullet"/>
+      <w:lvlText w:val=""/>
+      <w:lvlJc w:val="left"/>
+      <w:pPr>
+        <w:ind w:left="5760" w:hanging="360"/>
+      </w:pPr>
+      <w:rPr>
+        <w:rFonts w:ascii="Symbol" w:hAnsi="Symbol" w:hint="default"/>
+      </w:rPr>
+    </w:lvl>
+    <w:lvl w:ilvl="7" w:tplc="04090003" w:tentative="1">
+      <w:start w:val="1"/>
+      <w:numFmt w:val="bullet"/>
+      <w:lvlText w:val="o"/>
+      <w:lvlJc w:val="left"/>
+      <w:pPr>
+        <w:ind w:left="6480" w:hanging="360"/>
+      </w:pPr>
+      <w:rPr>
+        <w:rFonts w:ascii="Courier New" w:hAnsi="Courier New" w:cs="Courier New" w:hint="default"/>
+      </w:rPr>
+    </w:lvl>
+    <w:lvl w:ilvl="8" w:tplc="04090005" w:tentative="1">
+      <w:start w:val="1"/>
+      <w:numFmt w:val="bullet"/>
+      <w:lvlText w:val=""/>
+      <w:lvlJc w:val="left"/>
+      <w:pPr>
+        <w:ind w:left="7200" w:hanging="360"/>
+      </w:pPr>
+      <w:rPr>
+        <w:rFonts w:ascii="Wingdings" w:hAnsi="Wingdings" w:hint="default"/>
+      </w:rPr>
+    </w:lvl>
+  </w:abstractNum>
   <w:num w:numId="1" w16cid:durableId="1790589929">
+    <w:abstractNumId w:val="1"/>
+  </w:num>
+  <w:num w:numId="2" w16cid:durableId="2110077683">
+    <w:abstractNumId w:val="2"/>
+  </w:num>
+  <w:num w:numId="3" w16cid:durableId="369499828">
     <w:abstractNumId w:val="0"/>
   </w:num>
 </w:numbering>

</xml_diff>

<commit_message>
Finalised documentation and ensured message saying to check canvas submission for diagram of implementation.
</commit_message>
<xml_diff>
--- a/CS371_Project_Fall2025/CS371ReportDocument.docx
+++ b/CS371_Project_Fall2025/CS371ReportDocument.docx
@@ -327,23 +327,31 @@
           <w:b/>
           <w:bCs/>
         </w:rPr>
+        <w:t xml:space="preserve">Implementation: </w:t>
+      </w:r>
+      <w:r>
+        <w:rPr>
+          <w:b/>
+          <w:bCs/>
+          <w:color w:val="00B0F0"/>
+        </w:rPr>
+        <w:t>Diagram is in submitted files on Canvas</w:t>
+      </w:r>
+    </w:p>
+    <w:p>
+      <w:pPr>
+        <w:spacing w:after="0" w:line="360" w:lineRule="auto"/>
+        <w:rPr>
+          <w:b/>
+          <w:bCs/>
+        </w:rPr>
+      </w:pPr>
+      <w:r>
+        <w:rPr>
+          <w:b/>
+          <w:bCs/>
+        </w:rPr>
         <w:lastRenderedPageBreak/>
-        <w:t>Implementation: How was your design implemented (a UML diagram and/or pseudo code may be helpful here)</w:t>
-      </w:r>
-    </w:p>
-    <w:p>
-      <w:pPr>
-        <w:spacing w:after="0" w:line="360" w:lineRule="auto"/>
-        <w:rPr>
-          <w:b/>
-          <w:bCs/>
-        </w:rPr>
-      </w:pPr>
-      <w:r>
-        <w:rPr>
-          <w:b/>
-          <w:bCs/>
-        </w:rPr>
         <w:br/>
         <w:t xml:space="preserve">Challenges: What didn’t go as planned and how did you adapt? </w:t>
       </w:r>
@@ -532,11 +540,7 @@
         <w:t>done</w:t>
       </w:r>
       <w:r>
-        <w:t xml:space="preserve"> at which times. The complexity of this issue </w:t>
-      </w:r>
-      <w:r>
-        <w:lastRenderedPageBreak/>
-        <w:t xml:space="preserve">took a while to get the server working, given we were trying to make it as </w:t>
+        <w:t xml:space="preserve"> at which times. The complexity of this issue took a while to get the server working, given we were trying to make it as </w:t>
       </w:r>
       <w:r>
         <w:t>solid</w:t>
@@ -556,6 +560,7 @@
         <w:ind w:left="360"/>
       </w:pPr>
       <w:r>
+        <w:lastRenderedPageBreak/>
         <w:t xml:space="preserve">We had learned about using threading events, rather than global </w:t>
       </w:r>
       <w:r>
@@ -739,14 +744,17 @@
         <w:t xml:space="preserve">Another bug within the code is that given the client wants to close its own connection, it will not be allowed to, as there is no code in client sending a message to close its connection on the server and the server has no exception to detect any clients wanting to close down early. This does not account for the fact that the server does however close down connections properly without issue, just the client cannot initiate a </w:t>
       </w:r>
       <w:r>
+        <w:t>shutdown</w:t>
+      </w:r>
+      <w:r>
+        <w:t xml:space="preserve"> of its own connection unless the game is complete or the server is forcefully closed down with a Keyboard Exception(ctrl+c).</w:t>
+      </w:r>
+      <w:r>
+        <w:t xml:space="preserve"> This would never need to be run </w:t>
+      </w:r>
+      <w:r>
         <w:lastRenderedPageBreak/>
-        <w:t>shutdown</w:t>
-      </w:r>
-      <w:r>
-        <w:t xml:space="preserve"> of its own connection unless the game is complete or the server is forcefully closed down with a Keyboard Exception(ctrl+c).</w:t>
-      </w:r>
-      <w:r>
-        <w:t xml:space="preserve"> This would never need to be run naturally, and if you want the Client code to terminate, the keyboard exception for the server will terminate it as well. To fix we would just add in the keyboard exception.</w:t>
+        <w:t>naturally, and if you want the Client code to terminate, the keyboard exception for the server will terminate it as well. To fix we would just add in the keyboard exception.</w:t>
       </w:r>
     </w:p>
     <w:p>

</xml_diff>

<commit_message>
Final changes added to all documentation and completed the key to the drawio file. README.txt now holds information relevant to the project in the README and is more than just a blank template.
</commit_message>
<xml_diff>
--- a/CS371_Project_Fall2025/CS371ReportDocument.docx
+++ b/CS371_Project_Fall2025/CS371ReportDocument.docx
@@ -99,7 +99,15 @@
         <w:t>with</w:t>
       </w:r>
       <w:r>
-        <w:t xml:space="preserve"> some Pygame assets and </w:t>
+        <w:t xml:space="preserve"> some </w:t>
+      </w:r>
+      <w:proofErr w:type="spellStart"/>
+      <w:r>
+        <w:t>Pygame</w:t>
+      </w:r>
+      <w:proofErr w:type="spellEnd"/>
+      <w:r>
+        <w:t xml:space="preserve"> assets and </w:t>
       </w:r>
       <w:r>
         <w:t>functions and</w:t>
@@ -202,7 +210,15 @@
         <w:ind w:left="360"/>
       </w:pPr>
       <w:r>
-        <w:t>Get both members to both access the code on Visual Studio Code, install Pygame, and add the coding space to a GitHub repository.</w:t>
+        <w:t xml:space="preserve">Get both members to both access the code on Visual Studio Code, install </w:t>
+      </w:r>
+      <w:proofErr w:type="spellStart"/>
+      <w:r>
+        <w:t>Pygame</w:t>
+      </w:r>
+      <w:proofErr w:type="spellEnd"/>
+      <w:r>
+        <w:t>, and add the coding space to a GitHub repository.</w:t>
       </w:r>
     </w:p>
     <w:p>
@@ -222,10 +238,26 @@
         <w:t>client</w:t>
       </w:r>
       <w:r>
-        <w:t xml:space="preserve"> connect to the </w:t>
-      </w:r>
-      <w:r>
-        <w:t>server and have both of them able to send/receive data.</w:t>
+        <w:t xml:space="preserve"> </w:t>
+      </w:r>
+      <w:proofErr w:type="gramStart"/>
+      <w:r>
+        <w:t>connect</w:t>
+      </w:r>
+      <w:proofErr w:type="gramEnd"/>
+      <w:r>
+        <w:t xml:space="preserve"> to the </w:t>
+      </w:r>
+      <w:r>
+        <w:t xml:space="preserve">server and have </w:t>
+      </w:r>
+      <w:proofErr w:type="gramStart"/>
+      <w:r>
+        <w:t>both of them</w:t>
+      </w:r>
+      <w:proofErr w:type="gramEnd"/>
+      <w:r>
+        <w:t xml:space="preserve"> able to send/receive data.</w:t>
       </w:r>
     </w:p>
     <w:p>
@@ -308,7 +340,15 @@
         <w:t>Fix technical issues, such as sync</w:t>
       </w:r>
       <w:r>
-        <w:t xml:space="preserve">ed data being received incorrectly/at wrong times, or </w:t>
+        <w:t xml:space="preserve">ed data being received incorrectly/at wrong </w:t>
+      </w:r>
+      <w:proofErr w:type="gramStart"/>
+      <w:r>
+        <w:t>times, or</w:t>
+      </w:r>
+      <w:proofErr w:type="gramEnd"/>
+      <w:r>
+        <w:t xml:space="preserve"> </w:t>
       </w:r>
       <w:r>
         <w:t>being able to remove clients from server correctly so game could be efficiently restarted.</w:t>
@@ -327,6 +367,7 @@
           <w:b/>
           <w:bCs/>
         </w:rPr>
+        <w:lastRenderedPageBreak/>
         <w:t xml:space="preserve">Implementation: </w:t>
       </w:r>
       <w:r>
@@ -335,7 +376,15 @@
           <w:bCs/>
           <w:color w:val="00B0F0"/>
         </w:rPr>
-        <w:t>Diagram is in submitted files on Canvas</w:t>
+        <w:t xml:space="preserve">Diagram is </w:t>
+      </w:r>
+      <w:r>
+        <w:rPr>
+          <w:b/>
+          <w:bCs/>
+          <w:color w:val="00B0F0"/>
+        </w:rPr>
+        <w:t>in the files that are zipped together and submitted on Canvas</w:t>
       </w:r>
     </w:p>
     <w:p>
@@ -351,7 +400,6 @@
           <w:b/>
           <w:bCs/>
         </w:rPr>
-        <w:lastRenderedPageBreak/>
         <w:br/>
         <w:t xml:space="preserve">Challenges: What didn’t go as planned and how did you adapt? </w:t>
       </w:r>
@@ -407,7 +455,15 @@
         <w:t xml:space="preserve">Another thing that didn’t go to plan was ease of testing, running </w:t>
       </w:r>
       <w:r>
-        <w:t>code usually for our team is just running the file alone. However now, a minimum of 3 terminals need to be running code, inputs take more time as well. Another thing to add is that initially we had no error checking, so if our code didn’t work as intended, we would have to close all terminals and start again. We also had an issue with freeing ports which caused errors when running with the same IP+Port (this took a while to realize).</w:t>
+        <w:t xml:space="preserve">code usually for our team is just running the file alone. However now, a minimum of 3 terminals need to be running code, inputs take more time as well. Another thing to add is that initially we had no error checking, so if our code didn’t work as intended, we would have to close all terminals and start again. We also had an issue with freeing ports which caused errors when running with the same </w:t>
+      </w:r>
+      <w:proofErr w:type="spellStart"/>
+      <w:r>
+        <w:t>IP+Port</w:t>
+      </w:r>
+      <w:proofErr w:type="spellEnd"/>
+      <w:r>
+        <w:t xml:space="preserve"> (this took a while to realize).</w:t>
       </w:r>
     </w:p>
     <w:p>
@@ -458,7 +514,15 @@
         <w:t xml:space="preserve">Another thing that was new was utilizing a code shell that was already there, </w:t>
       </w:r>
       <w:r>
-        <w:t xml:space="preserve">which was something that we had done in the past but not for a fairly long time. </w:t>
+        <w:t xml:space="preserve">which was something that we had done in the past but not for a </w:t>
+      </w:r>
+      <w:proofErr w:type="gramStart"/>
+      <w:r>
+        <w:t>fairly long</w:t>
+      </w:r>
+      <w:proofErr w:type="gramEnd"/>
+      <w:r>
+        <w:t xml:space="preserve"> time. </w:t>
       </w:r>
     </w:p>
     <w:p>
@@ -483,11 +547,21 @@
       <w:r>
         <w:t xml:space="preserve"> actual </w:t>
       </w:r>
+      <w:proofErr w:type="spellStart"/>
       <w:r>
         <w:t>Pygame</w:t>
       </w:r>
-      <w:r>
-        <w:t xml:space="preserve"> implementation. Neither of us had actually used the </w:t>
+      <w:proofErr w:type="spellEnd"/>
+      <w:r>
+        <w:t xml:space="preserve"> implementation. Neither of us had </w:t>
+      </w:r>
+      <w:proofErr w:type="gramStart"/>
+      <w:r>
+        <w:t>actually used</w:t>
+      </w:r>
+      <w:proofErr w:type="gramEnd"/>
+      <w:r>
+        <w:t xml:space="preserve"> the </w:t>
       </w:r>
       <w:r>
         <w:t>package</w:t>
@@ -501,9 +575,11 @@
       <w:r>
         <w:t xml:space="preserve"> </w:t>
       </w:r>
+      <w:proofErr w:type="spellStart"/>
       <w:r>
         <w:t>Pygame</w:t>
       </w:r>
+      <w:proofErr w:type="spellEnd"/>
       <w:r>
         <w:t xml:space="preserve"> elements at all, we did have to understand what the code did beforehand</w:t>
       </w:r>
@@ -540,7 +616,11 @@
         <w:t>done</w:t>
       </w:r>
       <w:r>
-        <w:t xml:space="preserve"> at which times. The complexity of this issue took a while to get the server working, given we were trying to make it as </w:t>
+        <w:t xml:space="preserve"> at which times. The complexity of this issue </w:t>
+      </w:r>
+      <w:r>
+        <w:lastRenderedPageBreak/>
+        <w:t xml:space="preserve">took a while to get the server working, given we were trying to make it as </w:t>
       </w:r>
       <w:r>
         <w:t>solid</w:t>
@@ -560,7 +640,6 @@
         <w:ind w:left="360"/>
       </w:pPr>
       <w:r>
-        <w:lastRenderedPageBreak/>
         <w:t xml:space="preserve">We had learned about using threading events, rather than global </w:t>
       </w:r>
       <w:r>
@@ -656,7 +735,15 @@
         <w:t xml:space="preserve"> is not game breaking. </w:t>
       </w:r>
       <w:r>
-        <w:t>We don’t know an exact fix for this “bug”, but if given the time would look into debugging routes to find exact sections of code that are causing the issues.</w:t>
+        <w:t xml:space="preserve">We don’t know an exact fix for this “bug”, but if given the time would </w:t>
+      </w:r>
+      <w:proofErr w:type="gramStart"/>
+      <w:r>
+        <w:t>look into</w:t>
+      </w:r>
+      <w:proofErr w:type="gramEnd"/>
+      <w:r>
+        <w:t xml:space="preserve"> debugging routes to find exact sections of code that are causing the issues.</w:t>
       </w:r>
     </w:p>
     <w:p>
@@ -718,7 +805,20 @@
         <w:t xml:space="preserve">he client side would also error out because there is no </w:t>
       </w:r>
       <w:r>
-        <w:t>ability to run PlayGame() as a client</w:t>
+        <w:t xml:space="preserve">ability to run </w:t>
+      </w:r>
+      <w:proofErr w:type="spellStart"/>
+      <w:proofErr w:type="gramStart"/>
+      <w:r>
+        <w:t>PlayGame</w:t>
+      </w:r>
+      <w:proofErr w:type="spellEnd"/>
+      <w:r>
+        <w:t>(</w:t>
+      </w:r>
+      <w:proofErr w:type="gramEnd"/>
+      <w:r>
+        <w:t>) as a client</w:t>
       </w:r>
       <w:r>
         <w:t xml:space="preserve">. </w:t>
@@ -741,20 +841,49 @@
         <w:ind w:left="360"/>
       </w:pPr>
       <w:r>
-        <w:t xml:space="preserve">Another bug within the code is that given the client wants to close its own connection, it will not be allowed to, as there is no code in client sending a message to close its connection on the server and the server has no exception to detect any clients wanting to close down early. This does not account for the fact that the server does however close down connections properly without issue, just the client cannot initiate a </w:t>
-      </w:r>
-      <w:r>
+        <w:t xml:space="preserve">Another bug within the code is that given the client wants to close its own connection, it will not be allowed to, as there is no code in client sending a message to close its connection on the server and the server has no exception to detect any clients wanting to </w:t>
+      </w:r>
+      <w:proofErr w:type="gramStart"/>
+      <w:r>
+        <w:t>close down</w:t>
+      </w:r>
+      <w:proofErr w:type="gramEnd"/>
+      <w:r>
+        <w:t xml:space="preserve"> early. This does not account for the fact that the server does however </w:t>
+      </w:r>
+      <w:proofErr w:type="gramStart"/>
+      <w:r>
+        <w:t>close down</w:t>
+      </w:r>
+      <w:proofErr w:type="gramEnd"/>
+      <w:r>
+        <w:t xml:space="preserve"> connections properly without issue, just the client cannot initiate a </w:t>
+      </w:r>
+      <w:r>
+        <w:lastRenderedPageBreak/>
         <w:t>shutdown</w:t>
       </w:r>
       <w:r>
-        <w:t xml:space="preserve"> of its own connection unless the game is complete or the server is forcefully closed down with a Keyboard Exception(ctrl+c).</w:t>
-      </w:r>
-      <w:r>
-        <w:t xml:space="preserve"> This would never need to be run </w:t>
-      </w:r>
-      <w:r>
-        <w:lastRenderedPageBreak/>
-        <w:t>naturally, and if you want the Client code to terminate, the keyboard exception for the server will terminate it as well. To fix we would just add in the keyboard exception.</w:t>
+        <w:t xml:space="preserve"> of its own connection unless the game is complete or the server is forcefully </w:t>
+      </w:r>
+      <w:proofErr w:type="gramStart"/>
+      <w:r>
+        <w:t>closed down</w:t>
+      </w:r>
+      <w:proofErr w:type="gramEnd"/>
+      <w:r>
+        <w:t xml:space="preserve"> with a Keyboard Exception(</w:t>
+      </w:r>
+      <w:proofErr w:type="spellStart"/>
+      <w:r>
+        <w:t>ctrl+c</w:t>
+      </w:r>
+      <w:proofErr w:type="spellEnd"/>
+      <w:r>
+        <w:t>).</w:t>
+      </w:r>
+      <w:r>
+        <w:t xml:space="preserve"> This would never need to be run naturally, and if you want the Client code to terminate, the keyboard exception for the server will terminate it as well. To fix we would just add in the keyboard exception.</w:t>
       </w:r>
     </w:p>
     <w:p>
@@ -810,10 +939,26 @@
         <w:t>group,</w:t>
       </w:r>
       <w:r>
-        <w:t xml:space="preserve"> considering only having 2 members instead of the typical 3</w:t>
-      </w:r>
-      <w:r>
-        <w:t xml:space="preserve"> did fantastic. Both of us understand our code to a high degree and felt that implementation was difficult but manageable. We believe that our code in a simple, understandable, and working fashion does what it needs to do. Our reasoning is simple and throughout the project our implementation greatly. While we would love to finish many other aspects and add-ons to the code, we feel this is a good stopping point given the constraints and requirements for the project.</w:t>
+        <w:t xml:space="preserve"> considering only having 2 members instead of the typical </w:t>
+      </w:r>
+      <w:proofErr w:type="gramStart"/>
+      <w:r>
+        <w:t>3</w:t>
+      </w:r>
+      <w:r>
+        <w:t xml:space="preserve"> did</w:t>
+      </w:r>
+      <w:proofErr w:type="gramEnd"/>
+      <w:r>
+        <w:t xml:space="preserve"> fantastic. Both of us understand our code to a high degree and felt that implementation was difficult but manageable. We believe that our code in a simple, understandable, and working fashion does what it needs to </w:t>
+      </w:r>
+      <w:proofErr w:type="gramStart"/>
+      <w:r>
+        <w:t>do</w:t>
+      </w:r>
+      <w:proofErr w:type="gramEnd"/>
+      <w:r>
+        <w:t>. Our reasoning is simple and throughout the project our implementation greatly. While we would love to finish many other aspects and add-ons to the code, we feel this is a good stopping point given the constraints and requirements for the project.</w:t>
       </w:r>
     </w:p>
     <w:sectPr>

</xml_diff>